<commit_message>
Thêm luật đánh giá
</commit_message>
<xml_diff>
--- a/Rule.docx
+++ b/Rule.docx
@@ -66,773 +66,248 @@
         <w:rPr>
           <w:color w:val="FF0000"/>
         </w:rPr>
-        <w:t>Note: Th</w:t>
-      </w:r>
-      <w:r>
+        <w:t>Note: Thỏa 1 luật thì quay lại vòng lặp luật</w:t>
+      </w:r>
+    </w:p>
+    <w:p>
+      <w:r>
+        <w:t>{ sk_giả thiết  | sk_suy diễn } ;</w:t>
+      </w:r>
+    </w:p>
+    <w:p>
+      <w:r>
+        <w:t>Thỏa sk giả thiết mới xét sk_suy diễn</w:t>
+      </w:r>
+    </w:p>
+    <w:p>
+      <w:r>
+        <w:t>[a, b] giải thích:</w:t>
+      </w:r>
+    </w:p>
+    <w:p>
+      <w:r>
+        <w:t>A =1 và B có thuộc Known  =&gt; True or else: false</w:t>
+      </w:r>
+    </w:p>
+    <w:p>
+      <w:r>
+        <w:t>A = 2 -&gt; B = [b1, b2, b3] : b1 thuộc Known, if: b2.value == b3 =&gt; True</w:t>
+      </w:r>
+    </w:p>
+    <w:p>
+      <w:r>
+        <w:t>[a,b] , [a,b] -&gt; [] and []</w:t>
+      </w:r>
+    </w:p>
+    <w:p>
+      <w:r>
+        <w:t>A : Fact và A phải chưa thuộc known  , B : Funct(biến) -&gt; A.value =&gt; Append A vào trong Know</w:t>
+      </w:r>
+    </w:p>
+    <w:p>
+      <w:r>
+        <w:t>Nhãn có nhiều biến: CaloForEachMeal(3, biến);</w:t>
+      </w:r>
+    </w:p>
+    <w:p>
+      <w:r>
+        <w:t>Note: listavoidfood = (extract(avoidgroupfood))</w:t>
+      </w:r>
+    </w:p>
+    <w:p>
+      <w:r>
+        <w:t>Rule:</w:t>
+      </w:r>
+    </w:p>
+    <w:p>
+      <w:r>
+        <w:t>{</w:t>
+      </w:r>
+    </w:p>
+    <w:p>
+      <w:r>
+        <w:t>[1,height],[1,weight]|[BMIvalue,funct:BMIvalueCalc(known["height"],known["weight"])]</w:t>
+      </w:r>
+    </w:p>
+    <w:p>
+      <w:r>
+        <w:t>[1,BMIvalue]|[BMIrange,funct:BMIrangeCalc(known["BMIvalue"])]</w:t>
+      </w:r>
+    </w:p>
+    <w:p>
+      <w:r>
+        <w:t>[1,BMIrange]|[BMIlevel,funct:BMIlevelCalc(known["BMIrange"])]</w:t>
+      </w:r>
+    </w:p>
+    <w:p>
+      <w:r>
+        <w:t>[2,gender,nam],[1,height],[1,weight],[1,age]|[BMRvalue,funct:BMRvalueOfMaleCalc(known["height"], known["weight"], known["age"])]</w:t>
+      </w:r>
+    </w:p>
+    <w:p>
+      <w:r>
+        <w:t>[2,gender,nữ],[1,height],[1,weight],[1,age]|[BMRvalue,funct:BMRvalueOfFemaleCalc(known["height"], known["weight"], known["age"])]</w:t>
+      </w:r>
+    </w:p>
+    <w:p>
+      <w:r>
+        <w:t>[1,PhysicalActiveLevel]|[PhysicalActiveValue,funct:PAvalueCalc(known["PhysicalActiveLevel"])]</w:t>
+      </w:r>
+    </w:p>
+    <w:p>
+      <w:r>
+        <w:t>[1,BMRvalue],[1,PhysicalActiveValue],[1,target]|[CaloPerDay,funct:CaloCalc(known["BMRvalue"], known["PhysicalActiveValue"], known["target"])]</w:t>
+      </w:r>
+    </w:p>
+    <w:p>
+      <w:r>
+        <w:t>[2,target,giữ</w:t>
+      </w:r>
+      <w:r>
+        <w:t xml:space="preserve"> </w:t>
+      </w:r>
+      <w:r>
+        <w:t>cân],[1,CaloPerDay]|[CaloForEachMeal,funct:CaloToKeepWeightCalc(known["CaloPerDay"])]</w:t>
+      </w:r>
+    </w:p>
+    <w:p>
+      <w:r>
+        <w:t>[2,target,tăng cân],[1,CaloPerDay]|[CaloForEachMeal,funct:CaloToGainWeightCalc(known["CaloPerDay"])]</w:t>
+      </w:r>
+    </w:p>
+    <w:p>
+      <w:r>
+        <w:t>[2,target,giảm cân],[1,CaloPerDay]|[CaloForEachMeal,funct:CaloToLoseWeightCalc(known["CaloPerDay"])]</w:t>
+      </w:r>
+    </w:p>
+    <w:p>
+      <w:r>
+        <w:t>[1,ListIllness]|[ListAvoidFood,funct:FindAvoidFood(known["ListIllness"])]</w:t>
+      </w:r>
+    </w:p>
+    <w:p>
+      <w:r>
+        <w:t>[1,ListIllness]|[ListNeedFood,funct:FindNeedFood(known["ListIllness"])]</w:t>
+      </w:r>
+    </w:p>
+    <w:p>
+      <w:r>
+        <w:lastRenderedPageBreak/>
+        <w:t>[1,ListIllness]|[ListLimitFood,funct:FindLimitFood(known["ListIllness"])]</w:t>
+      </w:r>
+    </w:p>
+    <w:p>
+      <w:r>
+        <w:t>[1,ListAvoidFood],[1,ListNeedFood],[1,ListLimitFood],[AllFood]|[ListFood,funct:FilterFood(known["ListAvoidFood"], known["ListNeedFood"], known["ListLimitFood"])]</w:t>
+      </w:r>
+    </w:p>
+    <w:p>
+      <w:r>
+        <w:t>[1,ListFood],[1,CaloForEachMeal],[ListStructureOfBreakFast]|[ListBreakFast,funct:FindListBreakFast(known["ListFood"])]</w:t>
+      </w:r>
+    </w:p>
+    <w:p>
+      <w:r>
+        <w:t>[1,ListFood],[1,CaloForEachMeal],[ListStructureOfLunch]|[ListLunch,funct:FindListLunch(known["ListFood"])]</w:t>
+      </w:r>
+    </w:p>
+    <w:p>
+      <w:r>
+        <w:t>[1,ListFood],[1,CaloForEachMeal],[ListStructureOfDinner]|[ListDinner,funct:FindListDinner(known["ListFood"])]</w:t>
+      </w:r>
+    </w:p>
+    <w:p>
+      <w:pPr>
+        <w:rPr>
+          <w:lang w:val="en-US"/>
+        </w:rPr>
+      </w:pPr>
+      <w:r>
+        <w:t>[1,ListBreakFast],[1,ListLunch],[1,ListDinner]|[ListMenu,funct:JoinMeals(known["ListBreakFast"],known["ListLunch"],known["ListDinner"])]</w:t>
+      </w:r>
+    </w:p>
+    <w:p>
+      <w:r>
+        <w:t>}</w:t>
+      </w:r>
+    </w:p>
+    <w:p>
+      <w:r>
+        <w:t xml:space="preserve"> </w:t>
+      </w:r>
+    </w:p>
+    <w:p>
+      <w:r>
+        <w:t>Lập thực đơn:</w:t>
+      </w:r>
+    </w:p>
+    <w:p>
+      <w:r>
+        <w:t>-        Tính BMI</w:t>
+      </w:r>
+    </w:p>
+    <w:p>
+      <w:r>
+        <w:t>-        Tính BMR</w:t>
+      </w:r>
+    </w:p>
+    <w:p>
+      <w:r>
+        <w:t>-        Tính Chỉ số hoạt động</w:t>
+      </w:r>
+    </w:p>
+    <w:p>
+      <w:r>
+        <w:t>-        Tính lượng Calo cần trong 1 ngày</w:t>
+      </w:r>
+    </w:p>
+    <w:p>
+      <w:r>
+        <w:t>-        Tính lượng calo tùy đối tượng</w:t>
+      </w:r>
+    </w:p>
+    <w:p>
+      <w:r>
+        <w:t>-        Tìm danh sách các thực phẩm, nhóm thực phẩm phụ thuộc từng tình trạng, nhu cầu, dị ứng (nếu có)</w:t>
+      </w:r>
+    </w:p>
+    <w:p>
+      <w:pPr>
         <w:rPr>
           <w:color w:val="FF0000"/>
         </w:rPr>
-        <w:t>ỏ</w:t>
-      </w:r>
+      </w:pPr>
       <w:r>
         <w:rPr>
           <w:color w:val="FF0000"/>
         </w:rPr>
-        <w:t>a 1 lu</w:t>
-      </w:r>
-      <w:r>
+        <w:t>-        Lọc ra các thực phẩm không dùng chung</w:t>
+      </w:r>
+    </w:p>
+    <w:p>
+      <w:pPr>
         <w:rPr>
           <w:color w:val="FF0000"/>
         </w:rPr>
-        <w:t>ậ</w:t>
-      </w:r>
+      </w:pPr>
       <w:r>
         <w:rPr>
           <w:color w:val="FF0000"/>
         </w:rPr>
-        <w:t>t thì quay l</w:t>
-      </w:r>
-      <w:r>
+        <w:t>-        Đánh giá mức độ quan trọng của từng thực phẩm đối với nhu cầu cũng như tình trạng</w:t>
+      </w:r>
+    </w:p>
+    <w:p>
+      <w:pPr>
         <w:rPr>
           <w:color w:val="FF0000"/>
         </w:rPr>
-        <w:t>ạ</w:t>
-      </w:r>
+      </w:pPr>
       <w:r>
         <w:rPr>
           <w:color w:val="FF0000"/>
         </w:rPr>
-        <w:t>i vòng l</w:t>
-      </w:r>
-      <w:r>
-        <w:rPr>
-          <w:color w:val="FF0000"/>
-        </w:rPr>
-        <w:t>ặ</w:t>
-      </w:r>
-      <w:r>
-        <w:rPr>
-          <w:color w:val="FF0000"/>
-        </w:rPr>
-        <w:t>p lu</w:t>
-      </w:r>
-      <w:r>
-        <w:rPr>
-          <w:color w:val="FF0000"/>
-        </w:rPr>
-        <w:t>ậ</w:t>
-      </w:r>
-      <w:r>
-        <w:rPr>
-          <w:color w:val="FF0000"/>
-        </w:rPr>
-        <w:t>t</w:t>
-      </w:r>
-    </w:p>
-    <w:p>
-      <w:r>
-        <w:t>{ sk_gi</w:t>
-      </w:r>
-      <w:r>
-        <w:t>ả</w:t>
-      </w:r>
-      <w:r>
-        <w:t xml:space="preserve"> thi</w:t>
-      </w:r>
-      <w:r>
-        <w:t>ế</w:t>
-      </w:r>
-      <w:r>
-        <w:t>t  | sk_suy di</w:t>
-      </w:r>
-      <w:r>
-        <w:t>ễ</w:t>
-      </w:r>
-      <w:r>
-        <w:t>n } ;</w:t>
-      </w:r>
-    </w:p>
-    <w:p>
-      <w:r>
-        <w:t>Th</w:t>
-      </w:r>
-      <w:r>
-        <w:t>ỏ</w:t>
-      </w:r>
-      <w:r>
-        <w:t>a sk gi</w:t>
-      </w:r>
-      <w:r>
-        <w:t>ả</w:t>
-      </w:r>
-      <w:r>
-        <w:t xml:space="preserve"> thi</w:t>
-      </w:r>
-      <w:r>
-        <w:t>ế</w:t>
-      </w:r>
-      <w:r>
-        <w:t>t m</w:t>
-      </w:r>
-      <w:r>
-        <w:t>ớ</w:t>
-      </w:r>
-      <w:r>
-        <w:t>i xét sk_suy di</w:t>
-      </w:r>
-      <w:r>
-        <w:t>ễ</w:t>
-      </w:r>
-      <w:r>
-        <w:t>n</w:t>
-      </w:r>
-    </w:p>
-    <w:p>
-      <w:r>
-        <w:t>[a, b] gi</w:t>
-      </w:r>
-      <w:r>
-        <w:t>ả</w:t>
-      </w:r>
-      <w:r>
-        <w:t>i thích:</w:t>
-      </w:r>
-    </w:p>
-    <w:p>
-      <w:r>
-        <w:t>A =1 và B có thu</w:t>
-      </w:r>
-      <w:r>
-        <w:t>ộ</w:t>
-      </w:r>
-      <w:r>
-        <w:t>c Known  =&gt; True or else: f</w:t>
-      </w:r>
-      <w:r>
-        <w:t>alse</w:t>
-      </w:r>
-    </w:p>
-    <w:p>
-      <w:r>
-        <w:t>A = 2 -&gt; B = [b1, b2, b3] : b1 thu</w:t>
-      </w:r>
-      <w:r>
-        <w:t>ộ</w:t>
-      </w:r>
-      <w:r>
-        <w:t>c Known, if: b2.value == b3 =&gt; True</w:t>
-      </w:r>
-    </w:p>
-    <w:p>
-      <w:r>
-        <w:t>[a,b] , [a,b] -&gt; [] and []</w:t>
-      </w:r>
-    </w:p>
-    <w:p>
-      <w:r>
-        <w:t>A : Fact và A ph</w:t>
-      </w:r>
-      <w:r>
-        <w:t>ả</w:t>
-      </w:r>
-      <w:r>
-        <w:t>i chưa thu</w:t>
-      </w:r>
-      <w:r>
-        <w:t>ộ</w:t>
-      </w:r>
-      <w:r>
-        <w:t>c known  , B : Funct(bi</w:t>
-      </w:r>
-      <w:r>
-        <w:t>ế</w:t>
-      </w:r>
-      <w:r>
-        <w:t>n) -&gt; A.value =&gt; Append A vào trong Know</w:t>
-      </w:r>
-    </w:p>
-    <w:p>
-      <w:r>
-        <w:t>Nhãn có nhi</w:t>
-      </w:r>
-      <w:r>
-        <w:t>ề</w:t>
-      </w:r>
-      <w:r>
-        <w:t>u bi</w:t>
-      </w:r>
-      <w:r>
-        <w:t>ế</w:t>
-      </w:r>
-      <w:r>
-        <w:t>n: CaloForEachMeal(3, bi</w:t>
-      </w:r>
-      <w:r>
-        <w:t>ế</w:t>
-      </w:r>
-      <w:r>
-        <w:t>n);</w:t>
-      </w:r>
-    </w:p>
-    <w:p>
-      <w:r>
-        <w:t>Note: listavoi</w:t>
-      </w:r>
-      <w:r>
-        <w:t>dfood = (extract(avoidgroupfood))</w:t>
-      </w:r>
-    </w:p>
-    <w:p>
-      <w:r>
-        <w:t>Rule:</w:t>
-      </w:r>
-    </w:p>
-    <w:p>
-      <w:r>
-        <w:t>{</w:t>
-      </w:r>
-    </w:p>
-    <w:p>
-      <w:r>
-        <w:t>{[1, Height], [1,Weight] | [BMIvalue, funct:BMIvalueCalc(height,weight)]},</w:t>
-      </w:r>
-    </w:p>
-    <w:p>
-      <w:r>
-        <w:t>{[1, BMIvalue] | [BMIrange, funct:BMIrangeCalc(bmi_value)]},</w:t>
-      </w:r>
-    </w:p>
-    <w:p>
-      <w:r>
-        <w:t>{[1, BMIrange] | [BMIlevel, funct:BMIlevelCalc(bmi_range)]},</w:t>
-      </w:r>
-    </w:p>
-    <w:p>
-      <w:r>
-        <w:t>{[2, Gender, gend</w:t>
-      </w:r>
-      <w:r>
-        <w:t>er, “Nam”)], [1, Height], [1,Weight], [1, Age] | [BMRvalue, funct:BMRvalueOfMaleCalc(height, weight, age)]},</w:t>
-      </w:r>
-    </w:p>
-    <w:p>
-      <w:r>
-        <w:t>{[2, Gender, gender, “N</w:t>
-      </w:r>
-      <w:r>
-        <w:t>ữ</w:t>
-      </w:r>
-      <w:r>
-        <w:t>”], [1, Height], [1,Weight], [1, Age] | [BMRvalue, funct:BMRvalueOfFemaleCalc(height, weight, age)]}</w:t>
-      </w:r>
-    </w:p>
-    <w:p>
-      <w:r>
-        <w:t>{[1, PhysicalActiveLevel] | [PhysicalActiveValue, funct:PAvalueCalc(pa_level)]},</w:t>
-      </w:r>
-    </w:p>
-    <w:p>
-      <w:r>
-        <w:t>{[1, BMRvalue], [1,PhysicalActiveValue], [1, Target] | [CaloPerDay, funct:CaloCalc(bmr_value, pa_value,target)]},</w:t>
-      </w:r>
-    </w:p>
-    <w:p>
-      <w:r>
-        <w:t>{[2, Target, target,“Gi</w:t>
-      </w:r>
-      <w:r>
-        <w:t>ữ</w:t>
-      </w:r>
-      <w:r>
-        <w:t xml:space="preserve"> cân”],[1,CaloPerDay] | [CaloForEachM</w:t>
-      </w:r>
-      <w:r>
-        <w:t>eal,funct:CaloToKeepWeightCalc(calo_per_day)]}</w:t>
-      </w:r>
-    </w:p>
-    <w:p>
-      <w:r>
-        <w:t>{[2, Target, target, “Tăng cân”],[1,CaloPerDay] | [CaloForEachMeal,funct:CaloToGainWeightCalc(calo_per_day)]}</w:t>
-      </w:r>
-    </w:p>
-    <w:p>
-      <w:r>
-        <w:t>{[2, Target, target, “Gi</w:t>
-      </w:r>
-      <w:r>
-        <w:t>ả</w:t>
-      </w:r>
-      <w:r>
-        <w:t>m cân”],[1,CaloPerDay] | [CaloForEachMeal,funct:CaloToLoseWeightCalc(calo_</w:t>
-      </w:r>
-      <w:r>
-        <w:t>per_day)]}</w:t>
-      </w:r>
-    </w:p>
-    <w:p>
-      <w:r>
-        <w:t>{[1, ListIllness] | [ListAvoidFood, funct:FindAvoidFood(list_illness)]},//Tách nhóm groupavoid</w:t>
-      </w:r>
-    </w:p>
-    <w:p>
-      <w:r>
-        <w:t>{[1, ListIllness] | [ListNeedFood, funct:FindNeedFood(list_illness)]}//Tách nhóm groupneed</w:t>
-      </w:r>
-    </w:p>
-    <w:p>
-      <w:r>
-        <w:lastRenderedPageBreak/>
-        <w:t>{[1, ListIllness] | [ListLimitFood, funct:FindLimitFood(lis</w:t>
-      </w:r>
-      <w:r>
-        <w:t>t_illness)]}//Tách nhóm grouplimit</w:t>
-      </w:r>
-    </w:p>
-    <w:p>
-      <w:r>
-        <w:t>{[1, ListAvoidFood], [1, ListAllFood] | [ListFood, funct:FilterFood(list_illness, list_food)]},</w:t>
-      </w:r>
-    </w:p>
-    <w:p>
-      <w:pPr>
-        <w:rPr>
-          <w:lang w:val="en-US"/>
-        </w:rPr>
-      </w:pPr>
-    </w:p>
-    <w:p>
-      <w:r>
-        <w:t>}</w:t>
-      </w:r>
-    </w:p>
-    <w:p>
-      <w:r>
-        <w:t xml:space="preserve"> </w:t>
-      </w:r>
-    </w:p>
-    <w:p>
-      <w:r>
-        <w:t>L</w:t>
-      </w:r>
-      <w:r>
-        <w:t>ậ</w:t>
-      </w:r>
-      <w:r>
-        <w:t>p th</w:t>
-      </w:r>
-      <w:r>
-        <w:t>ự</w:t>
-      </w:r>
-      <w:r>
-        <w:t>c đơn:</w:t>
-      </w:r>
-    </w:p>
-    <w:p>
-      <w:r>
-        <w:t>-        Tính BMI</w:t>
-      </w:r>
-    </w:p>
-    <w:p>
-      <w:r>
-        <w:t>-        Tính BMR</w:t>
-      </w:r>
-    </w:p>
-    <w:p>
-      <w:r>
-        <w:t>-        Tính Ch</w:t>
-      </w:r>
-      <w:r>
-        <w:t>ỉ</w:t>
-      </w:r>
-      <w:r>
-        <w:t xml:space="preserve"> s</w:t>
-      </w:r>
-      <w:r>
-        <w:t>ố</w:t>
-      </w:r>
-      <w:r>
-        <w:t xml:space="preserve"> ho</w:t>
-      </w:r>
-      <w:r>
-        <w:t>ạ</w:t>
-      </w:r>
-      <w:r>
-        <w:t>t đ</w:t>
-      </w:r>
-      <w:r>
-        <w:t>ộ</w:t>
-      </w:r>
-      <w:r>
-        <w:t>ng</w:t>
-      </w:r>
-    </w:p>
-    <w:p>
-      <w:r>
-        <w:t>-        Tính lư</w:t>
-      </w:r>
-      <w:r>
-        <w:t>ợ</w:t>
-      </w:r>
-      <w:r>
-        <w:t>ng Calo c</w:t>
-      </w:r>
-      <w:r>
-        <w:t>ầ</w:t>
-      </w:r>
-      <w:r>
-        <w:t>n trong 1 ng</w:t>
-      </w:r>
-      <w:r>
-        <w:t>ày</w:t>
-      </w:r>
-    </w:p>
-    <w:p>
-      <w:r>
-        <w:t>-        Tính lư</w:t>
-      </w:r>
-      <w:r>
-        <w:t>ợ</w:t>
-      </w:r>
-      <w:r>
-        <w:t>ng calo tùy đ</w:t>
-      </w:r>
-      <w:r>
-        <w:t>ố</w:t>
-      </w:r>
-      <w:r>
-        <w:t>i tư</w:t>
-      </w:r>
-      <w:r>
-        <w:t>ợ</w:t>
-      </w:r>
-      <w:r>
-        <w:t>ng</w:t>
-      </w:r>
-    </w:p>
-    <w:p>
-      <w:r>
-        <w:t>-        Tìm danh sách các th</w:t>
-      </w:r>
-      <w:r>
-        <w:t>ự</w:t>
-      </w:r>
-      <w:r>
-        <w:t>c ph</w:t>
-      </w:r>
-      <w:r>
-        <w:t>ẩ</w:t>
-      </w:r>
-      <w:r>
-        <w:t>m, nhóm th</w:t>
-      </w:r>
-      <w:r>
-        <w:t>ự</w:t>
-      </w:r>
-      <w:r>
-        <w:t>c ph</w:t>
-      </w:r>
-      <w:r>
-        <w:t>ẩ</w:t>
-      </w:r>
-      <w:r>
-        <w:t>m ph</w:t>
-      </w:r>
-      <w:r>
-        <w:t>ụ</w:t>
-      </w:r>
-      <w:r>
-        <w:t xml:space="preserve"> thu</w:t>
-      </w:r>
-      <w:r>
-        <w:t>ộ</w:t>
-      </w:r>
-      <w:r>
-        <w:t>c t</w:t>
-      </w:r>
-      <w:r>
-        <w:t>ừ</w:t>
-      </w:r>
-      <w:r>
-        <w:t>ng tình tr</w:t>
-      </w:r>
-      <w:r>
-        <w:t>ạ</w:t>
-      </w:r>
-      <w:r>
-        <w:t>ng, nhu c</w:t>
-      </w:r>
-      <w:r>
-        <w:t>ầ</w:t>
-      </w:r>
-      <w:r>
-        <w:t>u, d</w:t>
-      </w:r>
-      <w:r>
-        <w:t>ị</w:t>
-      </w:r>
-      <w:r>
-        <w:t xml:space="preserve"> </w:t>
-      </w:r>
-      <w:r>
-        <w:t>ứ</w:t>
-      </w:r>
-      <w:r>
-        <w:t>ng (n</w:t>
-      </w:r>
-      <w:r>
-        <w:t>ế</w:t>
-      </w:r>
-      <w:r>
-        <w:t>u có)</w:t>
-      </w:r>
-    </w:p>
-    <w:p>
-      <w:pPr>
-        <w:rPr>
-          <w:color w:val="FF0000"/>
-        </w:rPr>
-      </w:pPr>
-      <w:r>
-        <w:rPr>
-          <w:color w:val="FF0000"/>
-        </w:rPr>
-        <w:t>-        L</w:t>
-      </w:r>
-      <w:r>
-        <w:rPr>
-          <w:color w:val="FF0000"/>
-        </w:rPr>
-        <w:t>ọ</w:t>
-      </w:r>
-      <w:r>
-        <w:rPr>
-          <w:color w:val="FF0000"/>
-        </w:rPr>
-        <w:t>c ra các th</w:t>
-      </w:r>
-      <w:r>
-        <w:rPr>
-          <w:color w:val="FF0000"/>
-        </w:rPr>
-        <w:t>ự</w:t>
-      </w:r>
-      <w:r>
-        <w:rPr>
-          <w:color w:val="FF0000"/>
-        </w:rPr>
-        <w:t>c ph</w:t>
-      </w:r>
-      <w:r>
-        <w:rPr>
-          <w:color w:val="FF0000"/>
-        </w:rPr>
-        <w:t>ẩ</w:t>
-      </w:r>
-      <w:r>
-        <w:rPr>
-          <w:color w:val="FF0000"/>
-        </w:rPr>
-        <w:t>m không dùng chung</w:t>
-      </w:r>
-    </w:p>
-    <w:p>
-      <w:pPr>
-        <w:rPr>
-          <w:color w:val="FF0000"/>
-        </w:rPr>
-      </w:pPr>
-      <w:r>
-        <w:rPr>
-          <w:color w:val="FF0000"/>
-        </w:rPr>
-        <w:t>-        Đánh giá m</w:t>
-      </w:r>
-      <w:r>
-        <w:rPr>
-          <w:color w:val="FF0000"/>
-        </w:rPr>
-        <w:t>ứ</w:t>
-      </w:r>
-      <w:r>
-        <w:rPr>
-          <w:color w:val="FF0000"/>
-        </w:rPr>
-        <w:t>c đ</w:t>
-      </w:r>
-      <w:r>
-        <w:rPr>
-          <w:color w:val="FF0000"/>
-        </w:rPr>
-        <w:t>ộ</w:t>
-      </w:r>
-      <w:r>
-        <w:rPr>
-          <w:color w:val="FF0000"/>
-        </w:rPr>
-        <w:t xml:space="preserve"> quan tr</w:t>
-      </w:r>
-      <w:r>
-        <w:rPr>
-          <w:color w:val="FF0000"/>
-        </w:rPr>
-        <w:t>ọ</w:t>
-      </w:r>
-      <w:r>
-        <w:rPr>
-          <w:color w:val="FF0000"/>
-        </w:rPr>
-        <w:t>ng c</w:t>
-      </w:r>
-      <w:r>
-        <w:rPr>
-          <w:color w:val="FF0000"/>
-        </w:rPr>
-        <w:t>ủ</w:t>
-      </w:r>
-      <w:r>
-        <w:rPr>
-          <w:color w:val="FF0000"/>
-        </w:rPr>
-        <w:t>a t</w:t>
-      </w:r>
-      <w:r>
-        <w:rPr>
-          <w:color w:val="FF0000"/>
-        </w:rPr>
-        <w:t>ừ</w:t>
-      </w:r>
-      <w:r>
-        <w:rPr>
-          <w:color w:val="FF0000"/>
-        </w:rPr>
-        <w:t>ng th</w:t>
-      </w:r>
-      <w:r>
-        <w:rPr>
-          <w:color w:val="FF0000"/>
-        </w:rPr>
-        <w:t>ự</w:t>
-      </w:r>
-      <w:r>
-        <w:rPr>
-          <w:color w:val="FF0000"/>
-        </w:rPr>
-        <w:t>c ph</w:t>
-      </w:r>
-      <w:r>
-        <w:rPr>
-          <w:color w:val="FF0000"/>
-        </w:rPr>
-        <w:t>ẩ</w:t>
-      </w:r>
-      <w:r>
-        <w:rPr>
-          <w:color w:val="FF0000"/>
-        </w:rPr>
-        <w:t>m đ</w:t>
-      </w:r>
-      <w:r>
-        <w:rPr>
-          <w:color w:val="FF0000"/>
-        </w:rPr>
-        <w:t>ố</w:t>
-      </w:r>
-      <w:r>
-        <w:rPr>
-          <w:color w:val="FF0000"/>
-        </w:rPr>
-        <w:t>i v</w:t>
-      </w:r>
-      <w:r>
-        <w:rPr>
-          <w:color w:val="FF0000"/>
-        </w:rPr>
-        <w:t>ớ</w:t>
-      </w:r>
-      <w:r>
-        <w:rPr>
-          <w:color w:val="FF0000"/>
-        </w:rPr>
-        <w:t>i</w:t>
-      </w:r>
-      <w:r>
-        <w:rPr>
-          <w:color w:val="FF0000"/>
-        </w:rPr>
-        <w:t xml:space="preserve"> nhu c</w:t>
-      </w:r>
-      <w:r>
-        <w:rPr>
-          <w:color w:val="FF0000"/>
-        </w:rPr>
-        <w:t>ầ</w:t>
-      </w:r>
-      <w:r>
-        <w:rPr>
-          <w:color w:val="FF0000"/>
-        </w:rPr>
-        <w:t>u cũng như tình tr</w:t>
-      </w:r>
-      <w:r>
-        <w:rPr>
-          <w:color w:val="FF0000"/>
-        </w:rPr>
-        <w:t>ạ</w:t>
-      </w:r>
-      <w:r>
-        <w:rPr>
-          <w:color w:val="FF0000"/>
-        </w:rPr>
-        <w:t>ng</w:t>
-      </w:r>
-    </w:p>
-    <w:p>
-      <w:pPr>
-        <w:rPr>
-          <w:color w:val="FF0000"/>
-        </w:rPr>
-      </w:pPr>
-      <w:r>
-        <w:rPr>
-          <w:color w:val="FF0000"/>
-        </w:rPr>
-        <w:t>-        Tùy vào đ</w:t>
-      </w:r>
-      <w:r>
-        <w:rPr>
-          <w:color w:val="FF0000"/>
-        </w:rPr>
-        <w:t>ộ</w:t>
-      </w:r>
-      <w:r>
-        <w:rPr>
-          <w:color w:val="FF0000"/>
-        </w:rPr>
-        <w:t xml:space="preserve"> ưu tiên, ch</w:t>
-      </w:r>
-      <w:r>
-        <w:rPr>
-          <w:color w:val="FF0000"/>
-        </w:rPr>
-        <w:t>ọ</w:t>
-      </w:r>
-      <w:r>
-        <w:rPr>
-          <w:color w:val="FF0000"/>
-        </w:rPr>
-        <w:t>n ra các danh sách th</w:t>
-      </w:r>
-      <w:r>
-        <w:rPr>
-          <w:color w:val="FF0000"/>
-        </w:rPr>
-        <w:t>ự</w:t>
-      </w:r>
-      <w:r>
-        <w:rPr>
-          <w:color w:val="FF0000"/>
-        </w:rPr>
-        <w:t>c đơn</w:t>
+        <w:t>-        Tùy vào độ ưu tiên, chọn ra các danh sách thực đơn</w:t>
       </w:r>
     </w:p>
     <w:p>
@@ -858,188 +333,20 @@
         <w:rPr>
           <w:color w:val="FF0000"/>
         </w:rPr>
-        <w:t>-        Tính đ</w:t>
-      </w:r>
-      <w:r>
+        <w:t>-        Tính định lượng từng thực phẩm trong mỗi thực đơn dựa vào tổng calo cần thiết.</w:t>
+      </w:r>
+    </w:p>
+    <w:p>
+      <w:pPr>
         <w:rPr>
           <w:color w:val="FF0000"/>
         </w:rPr>
-        <w:t>ị</w:t>
-      </w:r>
+      </w:pPr>
       <w:r>
         <w:rPr>
           <w:color w:val="FF0000"/>
         </w:rPr>
-        <w:t>nh lư</w:t>
-      </w:r>
-      <w:r>
-        <w:rPr>
-          <w:color w:val="FF0000"/>
-        </w:rPr>
-        <w:t>ợ</w:t>
-      </w:r>
-      <w:r>
-        <w:rPr>
-          <w:color w:val="FF0000"/>
-        </w:rPr>
-        <w:t>ng t</w:t>
-      </w:r>
-      <w:r>
-        <w:rPr>
-          <w:color w:val="FF0000"/>
-        </w:rPr>
-        <w:t>ừ</w:t>
-      </w:r>
-      <w:r>
-        <w:rPr>
-          <w:color w:val="FF0000"/>
-        </w:rPr>
-        <w:t>ng th</w:t>
-      </w:r>
-      <w:r>
-        <w:rPr>
-          <w:color w:val="FF0000"/>
-        </w:rPr>
-        <w:t>ự</w:t>
-      </w:r>
-      <w:r>
-        <w:rPr>
-          <w:color w:val="FF0000"/>
-        </w:rPr>
-        <w:t>c ph</w:t>
-      </w:r>
-      <w:r>
-        <w:rPr>
-          <w:color w:val="FF0000"/>
-        </w:rPr>
-        <w:t>ẩ</w:t>
-      </w:r>
-      <w:r>
-        <w:rPr>
-          <w:color w:val="FF0000"/>
-        </w:rPr>
-        <w:t>m trong m</w:t>
-      </w:r>
-      <w:r>
-        <w:rPr>
-          <w:color w:val="FF0000"/>
-        </w:rPr>
-        <w:t>ỗ</w:t>
-      </w:r>
-      <w:r>
-        <w:rPr>
-          <w:color w:val="FF0000"/>
-        </w:rPr>
-        <w:t>i th</w:t>
-      </w:r>
-      <w:r>
-        <w:rPr>
-          <w:color w:val="FF0000"/>
-        </w:rPr>
-        <w:t>ự</w:t>
-      </w:r>
-      <w:r>
-        <w:rPr>
-          <w:color w:val="FF0000"/>
-        </w:rPr>
-        <w:t>c đơn d</w:t>
-      </w:r>
-      <w:r>
-        <w:rPr>
-          <w:color w:val="FF0000"/>
-        </w:rPr>
-        <w:t>ự</w:t>
-      </w:r>
-      <w:r>
-        <w:rPr>
-          <w:color w:val="FF0000"/>
-        </w:rPr>
-        <w:t>a vào t</w:t>
-      </w:r>
-      <w:r>
-        <w:rPr>
-          <w:color w:val="FF0000"/>
-        </w:rPr>
-        <w:t>ổ</w:t>
-      </w:r>
-      <w:r>
-        <w:rPr>
-          <w:color w:val="FF0000"/>
-        </w:rPr>
-        <w:t>ng calo c</w:t>
-      </w:r>
-      <w:r>
-        <w:rPr>
-          <w:color w:val="FF0000"/>
-        </w:rPr>
-        <w:t>ầ</w:t>
-      </w:r>
-      <w:r>
-        <w:rPr>
-          <w:color w:val="FF0000"/>
-        </w:rPr>
-        <w:t>n thi</w:t>
-      </w:r>
-      <w:r>
-        <w:rPr>
-          <w:color w:val="FF0000"/>
-        </w:rPr>
-        <w:t>ế</w:t>
-      </w:r>
-      <w:r>
-        <w:rPr>
-          <w:color w:val="FF0000"/>
-        </w:rPr>
-        <w:t>t.</w:t>
-      </w:r>
-    </w:p>
-    <w:p>
-      <w:pPr>
-        <w:rPr>
-          <w:color w:val="FF0000"/>
-        </w:rPr>
-      </w:pPr>
-      <w:r>
-        <w:rPr>
-          <w:color w:val="FF0000"/>
-        </w:rPr>
-        <w:t>-        X</w:t>
-      </w:r>
-      <w:r>
-        <w:rPr>
-          <w:color w:val="FF0000"/>
-        </w:rPr>
-        <w:t>ế</w:t>
-      </w:r>
-      <w:r>
-        <w:rPr>
-          <w:color w:val="FF0000"/>
-        </w:rPr>
-        <w:t>p h</w:t>
-      </w:r>
-      <w:r>
-        <w:rPr>
-          <w:color w:val="FF0000"/>
-        </w:rPr>
-        <w:t>ạ</w:t>
-      </w:r>
-      <w:r>
-        <w:rPr>
-          <w:color w:val="FF0000"/>
-        </w:rPr>
-        <w:t>ng cho các th</w:t>
-      </w:r>
-      <w:r>
-        <w:rPr>
-          <w:color w:val="FF0000"/>
-        </w:rPr>
-        <w:t>ự</w:t>
-      </w:r>
-      <w:r>
-        <w:rPr>
-          <w:color w:val="FF0000"/>
-        </w:rPr>
-        <w:t>c đơn</w:t>
+        <w:t>-        Xếp hạng cho các thực đơn</w:t>
       </w:r>
     </w:p>
     <w:p/>
@@ -1082,28 +389,14 @@
     </w:p>
     <w:p>
       <w:r>
-        <w:t>C</w:t>
-      </w:r>
-      <w:r>
-        <w:t>ầ</w:t>
-      </w:r>
-      <w:r>
-        <w:t>n:</w:t>
+        <w:t>Cần:</w:t>
       </w:r>
       <w:r>
         <w:tab/>
-        <w:t>Bu</w:t>
-      </w:r>
-      <w:r>
-        <w:t>ổ</w:t>
-      </w:r>
-      <w:r>
-        <w:t>i sáng:</w:t>
+        <w:t>Buổi sáng:</w:t>
       </w:r>
       <w:r>
         <w:tab/>
-      </w:r>
-      <w:r>
         <w:t>rule = random(list_of_rule(name_food, portion_food))</w:t>
       </w:r>
     </w:p>
@@ -1122,13 +415,7 @@
     <w:p>
       <w:r>
         <w:tab/>
-        <w:t>Bu</w:t>
-      </w:r>
-      <w:r>
-        <w:t>ổ</w:t>
-      </w:r>
-      <w:r>
-        <w:t xml:space="preserve">i trưa: </w:t>
+        <w:t xml:space="preserve">Buổi trưa: </w:t>
       </w:r>
     </w:p>
     <w:p>
@@ -1142,19 +429,7 @@
         <w:ind w:firstLine="720"/>
       </w:pPr>
       <w:r>
-        <w:t>Bu</w:t>
-      </w:r>
-      <w:r>
-        <w:t>ổ</w:t>
-      </w:r>
-      <w:r>
-        <w:t>i t</w:t>
-      </w:r>
-      <w:r>
-        <w:t>ố</w:t>
-      </w:r>
-      <w:r>
-        <w:t>i:</w:t>
+        <w:t>Buổi tối:</w:t>
       </w:r>
     </w:p>
     <w:p>
@@ -1173,6 +448,7 @@
     <w:p/>
     <w:p>
       <w:r>
+        <w:lastRenderedPageBreak/>
         <w:t>[1,ListAvoidFood],[1,ListNeedFood],[1,ListLimitFood],[1,ListAllFood]|[ListFood,funct:FilterFood(known["ListAvoidFood"], known["ListNeedFood"], known["ListLimitFood], known["ListAllFood"])]</w:t>
       </w:r>
     </w:p>
@@ -1210,7 +486,6 @@
     </w:p>
     <w:p>
       <w:r>
-        <w:lastRenderedPageBreak/>
         <w:t>[1,ListFood],[ListStructureOfBreakFast]|[ListBreakFast,funct:FindListBreakFast(known["ListStructureOfBreakFast"])]</w:t>
       </w:r>
     </w:p>
@@ -1324,50 +599,11 @@
         <w:t>trong ListEgg</w:t>
       </w:r>
       <w:r>
-        <w:t>s, ví dụ [</w:t>
-      </w:r>
-      <w:r>
-        <w:t>Trứng gà, Trững vịt, Trứng ngỗng</w:t>
-      </w:r>
-      <w:r>
-        <w:t>] Chọn C(1,3) ta được {{</w:t>
-      </w:r>
-      <w:r>
-        <w:t>Trứng gà</w:t>
-      </w:r>
-      <w:r>
-        <w:t>}</w:t>
-      </w:r>
-      <w:r>
-        <w:t xml:space="preserve">, </w:t>
-      </w:r>
-      <w:r>
-        <w:t>{</w:t>
-      </w:r>
-      <w:r>
-        <w:t>Trững vịt</w:t>
-      </w:r>
-      <w:r>
-        <w:t>}</w:t>
-      </w:r>
-      <w:r>
-        <w:t xml:space="preserve">, </w:t>
-      </w:r>
-      <w:r>
-        <w:t>{</w:t>
-      </w:r>
-      <w:r>
-        <w:t>Trứng ngỗng</w:t>
-      </w:r>
-      <w:r>
-        <w:t>}}. Sau khi tìm hết các phần tử trong cấu trúc, ta được các tập hợp khẩu phầnn ăn bằng cách ghép các tập trên lại với nhau:</w:t>
+        <w:t>s, ví dụ [Trứng gà, Trững vịt, Trứng ngỗng] Chọn C(1,3) ta được {{Trứng gà}, {Trững vịt}, {Trứng ngỗng}}. Sau khi tìm hết các phần tử trong cấu trúc, ta được các tập hợp khẩu phầnn ăn bằng cách ghép các tập trên lại với nhau:</w:t>
       </w:r>
       <w:r>
         <w:br/>
-        <w:t xml:space="preserve">{Chuối,Xoài,Trứng gà},{Chuối, Xoài, Trứng vịt}…. Thực hiện loại bỏ các khẩu phần có chứa những thực phẩm không dùng chung, ví dụ Chuối và Trứng vịt không dùng chung, ta loại bỏ các tập có chứa 2 thực phẩm này </w:t>
-      </w:r>
-      <w:r>
-        <w:t>{Chuối, Xoài, Trứng vịt}….</w:t>
+        <w:t>{Chuối,Xoài,Trứng gà},{Chuối, Xoài, Trứng vịt}…. Thực hiện loại bỏ các khẩu phần có chứa những thực phẩm không dùng chung, ví dụ Chuối và Trứng vịt không dùng chung, ta loại bỏ các tập có chứa 2 thực phẩm này {Chuối, Xoài, Trứng vịt}….</w:t>
       </w:r>
     </w:p>
     <w:p>
@@ -1423,9 +659,322 @@
       <w:r>
         <w:t>Chọn top n menu có xếp hạng cao nhất để xuất ra.</w:t>
       </w:r>
+    </w:p>
+    <w:p/>
+    <w:p/>
+    <w:p>
+      <w:r>
+        <w:t>Đánh giá 1 menu:</w:t>
+      </w:r>
+    </w:p>
+    <w:p>
+      <w:pPr>
+        <w:pStyle w:val="ListParagraph"/>
+        <w:numPr>
+          <w:ilvl w:val="0"/>
+          <w:numId w:val="3"/>
+        </w:numPr>
+      </w:pPr>
+      <w:r>
+        <w:t>Lượng calo bao nhiêu?</w:t>
+      </w:r>
+    </w:p>
+    <w:p>
+      <w:pPr>
+        <w:pStyle w:val="ListParagraph"/>
+        <w:numPr>
+          <w:ilvl w:val="0"/>
+          <w:numId w:val="3"/>
+        </w:numPr>
+      </w:pPr>
+      <w:r>
+        <w:lastRenderedPageBreak/>
+        <w:t>Như thế nào đối với tình trạng cơ thể người dùng?</w:t>
+      </w:r>
+    </w:p>
+    <w:p>
+      <w:pPr>
+        <w:pStyle w:val="ListParagraph"/>
+        <w:numPr>
+          <w:ilvl w:val="0"/>
+          <w:numId w:val="3"/>
+        </w:numPr>
+      </w:pPr>
+      <w:r>
+        <w:t>Tỷ lệ calo</w:t>
+      </w:r>
+      <w:r>
+        <w:t xml:space="preserve"> giữa 3 bữa ăn có hợp lý hay không?</w:t>
+      </w:r>
+    </w:p>
+    <w:p>
+      <w:pPr>
+        <w:pStyle w:val="ListParagraph"/>
+        <w:numPr>
+          <w:ilvl w:val="0"/>
+          <w:numId w:val="3"/>
+        </w:numPr>
+      </w:pPr>
+      <w:r>
+        <w:t>Có thực phẩm không dùng chung hay không?</w:t>
+      </w:r>
+    </w:p>
+    <w:p>
+      <w:pPr>
+        <w:pStyle w:val="ListParagraph"/>
+        <w:numPr>
+          <w:ilvl w:val="0"/>
+          <w:numId w:val="3"/>
+        </w:numPr>
+      </w:pPr>
+      <w:r>
+        <w:t>Có thực phẩm không nên ăn hay không?</w:t>
+      </w:r>
+    </w:p>
+    <w:p>
+      <w:pPr>
+        <w:pStyle w:val="ListParagraph"/>
+        <w:numPr>
+          <w:ilvl w:val="0"/>
+          <w:numId w:val="3"/>
+        </w:numPr>
+      </w:pPr>
+      <w:r>
+        <w:t>Các thực phẩm nên ăn?</w:t>
+      </w:r>
+    </w:p>
+    <w:p>
+      <w:pPr>
+        <w:pStyle w:val="ListParagraph"/>
+        <w:numPr>
+          <w:ilvl w:val="0"/>
+          <w:numId w:val="3"/>
+        </w:numPr>
+      </w:pPr>
+      <w:r>
+        <w:t>Các thực phẩm hạn chế?</w:t>
+      </w:r>
+    </w:p>
+    <w:p>
+      <w:pPr>
+        <w:pStyle w:val="ListParagraph"/>
+        <w:numPr>
+          <w:ilvl w:val="0"/>
+          <w:numId w:val="3"/>
+        </w:numPr>
+      </w:pPr>
+      <w:r>
+        <w:t>Điểm của thực đơn. (thành phần điểm con [-1,0,1,2])</w:t>
+      </w:r>
+    </w:p>
+    <w:p>
+      <w:pPr>
+        <w:pStyle w:val="ListParagraph"/>
+        <w:numPr>
+          <w:ilvl w:val="0"/>
+          <w:numId w:val="3"/>
+        </w:numPr>
+      </w:pPr>
+      <w:r>
+        <w:t>Có độ tin cậy của lời lời đánh giá?</w:t>
+      </w:r>
+    </w:p>
+    <w:p/>
+    <w:p>
+      <w:r>
+        <w:t>Known = Input(height, weight, age, gender,</w:t>
+      </w:r>
+      <w:r>
+        <w:t xml:space="preserve"> PhysicalActiveLevel,</w:t>
+      </w:r>
+      <w:r>
+        <w:t xml:space="preserve"> ListIllness, target, ListFood{name, portion})</w:t>
+      </w:r>
+    </w:p>
+    <w:p>
+      <w:r>
+        <w:t>Rule = {</w:t>
+      </w:r>
+    </w:p>
+    <w:p>
+      <w:r>
+        <w:t>[1,height],[1,weight]|[BMIvalue,funct:BMIvalueCalc(known["height"],known["weight"])]</w:t>
+      </w:r>
+    </w:p>
+    <w:p>
+      <w:r>
+        <w:t>[1,BMIvalue]|[BMIrange,funct:BMIrangeCalc(known["BMIvalue"])]</w:t>
+      </w:r>
+    </w:p>
+    <w:p>
+      <w:r>
+        <w:t>[1,BMIrange]|[BMIlevel,funct:BMIlevelCalc(known["BMIrange"])]</w:t>
+      </w:r>
+    </w:p>
+    <w:p>
+      <w:r>
+        <w:t>[2,gender,nam],[1,height],[1,weight],[1,age]|[BMRvalue,funct:BMRvalueOfMaleCalc(known["height"], known["weight"], known["age"])]</w:t>
+      </w:r>
+    </w:p>
+    <w:p>
+      <w:r>
+        <w:t>[2,gender,nữ],[1,height],[1,weight],[1,age]|[BMRvalue,funct:BMRvalueOfFemaleCalc(known["height"], known["weight"], known["age"])]</w:t>
+      </w:r>
+    </w:p>
+    <w:p>
+      <w:r>
+        <w:t>[1,PhysicalActiveLevel]|[PhysicalActiveValue,funct:PAvalueCalc(known["PhysicalActiveLevel"])]</w:t>
+      </w:r>
+    </w:p>
+    <w:p>
+      <w:r>
+        <w:t>[1,BMRvalue],[1,PhysicalActiveValue],[1,target]|[CaloPerDay,funct:CaloCalc(known["BMRvalue"], known["PhysicalActiveValue"], known["target"])]</w:t>
+      </w:r>
+    </w:p>
+    <w:p>
+      <w:r>
+        <w:t>[1,BreakFast],[1,Lunch],[1,Dinner]|</w:t>
+      </w:r>
+      <w:r>
+        <w:t>[RealCaloForEachMeal,funct:RealCaloForEachMealCalc(“known[BreakFast],known</w:t>
+      </w:r>
+      <w:r>
+        <w:t>[Lunch],known(Dinner</w:t>
+      </w:r>
+      <w:r>
+        <w:t>)]</w:t>
+      </w:r>
+    </w:p>
+    <w:p>
+      <w:r>
+        <w:t>[1,BreakFast],[1,Lunch],[1,Dinner]</w:t>
+      </w:r>
+      <w:r>
+        <w:t>|[RealListFood,funct:JoinFood(known[BreakFast],known[Lunch],known[Dinner])]</w:t>
+      </w:r>
+    </w:p>
+    <w:p>
+      <w:r>
+        <w:t>[</w:t>
+      </w:r>
+      <w:r>
+        <w:t>1,</w:t>
+      </w:r>
+      <w:r>
+        <w:t>RealCaloForEachMeal</w:t>
+      </w:r>
+      <w:r>
+        <w:t>]</w:t>
+      </w:r>
+      <w:r>
+        <w:t>,[1,CaloPerDay]</w:t>
+      </w:r>
+      <w:r>
+        <w:t>|[RealCalo,funct:</w:t>
+      </w:r>
+      <w:r>
+        <w:t>CaloCalcAndCompare</w:t>
+      </w:r>
+      <w:r>
+        <w:t>(known</w:t>
+      </w:r>
+      <w:r>
+        <w:t>[RealCaloForEachMeal</w:t>
+      </w:r>
+      <w:r>
+        <w:t>]</w:t>
+      </w:r>
+      <w:r>
+        <w:t>,known[</w:t>
+      </w:r>
+      <w:r>
+        <w:t>CaloFor</w:t>
+      </w:r>
+      <w:r>
+        <w:t>PerDay]</w:t>
+      </w:r>
+      <w:r>
+        <w:t>)]</w:t>
+      </w:r>
+    </w:p>
+    <w:p>
+      <w:r>
+        <w:t>[</w:t>
+      </w:r>
+      <w:r>
+        <w:t>1,ListIllness]|[ListAvoidFood,funct:FindAvoidFood(known["ListIllness"])]</w:t>
+      </w:r>
+    </w:p>
+    <w:p>
+      <w:r>
+        <w:t>[1,ListIllness]|[ListNeedFood,funct:FindNeedFood(known["ListIllness"])]</w:t>
+      </w:r>
+    </w:p>
+    <w:p>
+      <w:r>
+        <w:t>[1,ListIllness]|[ListLimitFood,funct:FindLimitFood(known["ListIllness"])]</w:t>
+      </w:r>
+    </w:p>
+    <w:p>
+      <w:r>
+        <w:t>[1,</w:t>
+      </w:r>
+      <w:r>
+        <w:t>ListAvoidFood</w:t>
+      </w:r>
+      <w:r>
+        <w:t>],[</w:t>
+      </w:r>
+      <w:r>
+        <w:t>ListNeedFood</w:t>
+      </w:r>
+      <w:r>
+        <w:t>],</w:t>
+      </w:r>
+      <w:r>
+        <w:t>[ListLimitFood</w:t>
+      </w:r>
+      <w:r>
+        <w:t>]</w:t>
+      </w:r>
+      <w:r>
+        <w:t>,[RealListFood]|</w:t>
+      </w:r>
+      <w:r>
+        <w:t>[</w:t>
+      </w:r>
+      <w:r>
+        <w:t>CheckElement,funct:CheckFoodInRealListFood(known[</w:t>
+      </w:r>
+      <w:r>
+        <w:t>RealListFood</w:t>
+      </w:r>
+      <w:r>
+        <w:t>],known[</w:t>
+      </w:r>
+      <w:r>
+        <w:t>ListAvoidFood</w:t>
+      </w:r>
+      <w:r>
+        <w:t>],known[ListNeedFood])]</w:t>
+      </w:r>
+    </w:p>
+    <w:p>
+      <w:r>
+        <w:t>[1,CheckElement]|[</w:t>
+      </w:r>
+      <w:r>
+        <w:t>ScoreMenu,funct:ScoreMenuCalc(known[RealListFood])]</w:t>
+      </w:r>
       <w:bookmarkStart w:id="0" w:name="_GoBack"/>
       <w:bookmarkEnd w:id="0"/>
     </w:p>
+    <w:p>
+      <w:r>
+        <w:t>}</w:t>
+      </w:r>
+    </w:p>
+    <w:p/>
     <w:sectPr>
       <w:pgSz w:w="12240" w:h="15840"/>
       <w:pgMar w:top="1440" w:right="1440" w:bottom="1440" w:left="1440" w:header="0" w:footer="720" w:gutter="0"/>
@@ -1551,6 +1100,118 @@
     </w:lvl>
   </w:abstractNum>
   <w:abstractNum w:abstractNumId="1" w15:restartNumberingAfterBreak="0">
+    <w:nsid w:val="30DC1EB6"/>
+    <w:multiLevelType w:val="hybridMultilevel"/>
+    <w:tmpl w:val="137A7890"/>
+    <w:lvl w:ilvl="0" w:tplc="C27A5E4C">
+      <w:numFmt w:val="bullet"/>
+      <w:lvlText w:val="-"/>
+      <w:lvlJc w:val="left"/>
+      <w:pPr>
+        <w:ind w:left="720" w:hanging="360"/>
+      </w:pPr>
+      <w:rPr>
+        <w:rFonts w:ascii="Arial" w:eastAsia="Arial" w:hAnsi="Arial" w:cs="Arial" w:hint="default"/>
+      </w:rPr>
+    </w:lvl>
+    <w:lvl w:ilvl="1" w:tplc="04090003" w:tentative="1">
+      <w:start w:val="1"/>
+      <w:numFmt w:val="bullet"/>
+      <w:lvlText w:val="o"/>
+      <w:lvlJc w:val="left"/>
+      <w:pPr>
+        <w:ind w:left="1440" w:hanging="360"/>
+      </w:pPr>
+      <w:rPr>
+        <w:rFonts w:ascii="Courier New" w:hAnsi="Courier New" w:cs="Courier New" w:hint="default"/>
+      </w:rPr>
+    </w:lvl>
+    <w:lvl w:ilvl="2" w:tplc="04090005" w:tentative="1">
+      <w:start w:val="1"/>
+      <w:numFmt w:val="bullet"/>
+      <w:lvlText w:val=""/>
+      <w:lvlJc w:val="left"/>
+      <w:pPr>
+        <w:ind w:left="2160" w:hanging="360"/>
+      </w:pPr>
+      <w:rPr>
+        <w:rFonts w:ascii="Wingdings" w:hAnsi="Wingdings" w:hint="default"/>
+      </w:rPr>
+    </w:lvl>
+    <w:lvl w:ilvl="3" w:tplc="04090001" w:tentative="1">
+      <w:start w:val="1"/>
+      <w:numFmt w:val="bullet"/>
+      <w:lvlText w:val=""/>
+      <w:lvlJc w:val="left"/>
+      <w:pPr>
+        <w:ind w:left="2880" w:hanging="360"/>
+      </w:pPr>
+      <w:rPr>
+        <w:rFonts w:ascii="Symbol" w:hAnsi="Symbol" w:hint="default"/>
+      </w:rPr>
+    </w:lvl>
+    <w:lvl w:ilvl="4" w:tplc="04090003" w:tentative="1">
+      <w:start w:val="1"/>
+      <w:numFmt w:val="bullet"/>
+      <w:lvlText w:val="o"/>
+      <w:lvlJc w:val="left"/>
+      <w:pPr>
+        <w:ind w:left="3600" w:hanging="360"/>
+      </w:pPr>
+      <w:rPr>
+        <w:rFonts w:ascii="Courier New" w:hAnsi="Courier New" w:cs="Courier New" w:hint="default"/>
+      </w:rPr>
+    </w:lvl>
+    <w:lvl w:ilvl="5" w:tplc="04090005" w:tentative="1">
+      <w:start w:val="1"/>
+      <w:numFmt w:val="bullet"/>
+      <w:lvlText w:val=""/>
+      <w:lvlJc w:val="left"/>
+      <w:pPr>
+        <w:ind w:left="4320" w:hanging="360"/>
+      </w:pPr>
+      <w:rPr>
+        <w:rFonts w:ascii="Wingdings" w:hAnsi="Wingdings" w:hint="default"/>
+      </w:rPr>
+    </w:lvl>
+    <w:lvl w:ilvl="6" w:tplc="04090001" w:tentative="1">
+      <w:start w:val="1"/>
+      <w:numFmt w:val="bullet"/>
+      <w:lvlText w:val=""/>
+      <w:lvlJc w:val="left"/>
+      <w:pPr>
+        <w:ind w:left="5040" w:hanging="360"/>
+      </w:pPr>
+      <w:rPr>
+        <w:rFonts w:ascii="Symbol" w:hAnsi="Symbol" w:hint="default"/>
+      </w:rPr>
+    </w:lvl>
+    <w:lvl w:ilvl="7" w:tplc="04090003" w:tentative="1">
+      <w:start w:val="1"/>
+      <w:numFmt w:val="bullet"/>
+      <w:lvlText w:val="o"/>
+      <w:lvlJc w:val="left"/>
+      <w:pPr>
+        <w:ind w:left="5760" w:hanging="360"/>
+      </w:pPr>
+      <w:rPr>
+        <w:rFonts w:ascii="Courier New" w:hAnsi="Courier New" w:cs="Courier New" w:hint="default"/>
+      </w:rPr>
+    </w:lvl>
+    <w:lvl w:ilvl="8" w:tplc="04090005" w:tentative="1">
+      <w:start w:val="1"/>
+      <w:numFmt w:val="bullet"/>
+      <w:lvlText w:val=""/>
+      <w:lvlJc w:val="left"/>
+      <w:pPr>
+        <w:ind w:left="6480" w:hanging="360"/>
+      </w:pPr>
+      <w:rPr>
+        <w:rFonts w:ascii="Wingdings" w:hAnsi="Wingdings" w:hint="default"/>
+      </w:rPr>
+    </w:lvl>
+  </w:abstractNum>
+  <w:abstractNum w:abstractNumId="2" w15:restartNumberingAfterBreak="0">
     <w:nsid w:val="7F2E4EBF"/>
     <w:multiLevelType w:val="multilevel"/>
     <w:tmpl w:val="843691F4"/>
@@ -1664,10 +1325,13 @@
     </w:lvl>
   </w:abstractNum>
   <w:num w:numId="1">
-    <w:abstractNumId w:val="1"/>
+    <w:abstractNumId w:val="2"/>
   </w:num>
   <w:num w:numId="2">
     <w:abstractNumId w:val="0"/>
+  </w:num>
+  <w:num w:numId="3">
+    <w:abstractNumId w:val="1"/>
   </w:num>
 </w:numbering>
 </file>

</xml_diff>